<commit_message>
Worked on qtl chapter
</commit_message>
<xml_diff>
--- a/toc_Glander.docx
+++ b/toc_Glander.docx
@@ -111,13 +111,40 @@
         </w:numPr>
       </w:pPr>
       <w:r>
-        <w:t xml:space="preserve">Quantitative </w:t>
-      </w:r>
-      <w:proofErr w:type="spellStart"/>
-      <w:r>
-        <w:t>Traits</w:t>
-      </w:r>
-      <w:proofErr w:type="spellEnd"/>
+        <w:t xml:space="preserve">QTL </w:t>
+      </w:r>
+      <w:proofErr w:type="spellStart"/>
+      <w:r>
+        <w:t>analysis</w:t>
+      </w:r>
+      <w:proofErr w:type="spellEnd"/>
+    </w:p>
+    <w:p>
+      <w:pPr>
+        <w:pStyle w:val="Listenabsatz"/>
+        <w:numPr>
+          <w:ilvl w:val="2"/>
+          <w:numId w:val="1"/>
+        </w:numPr>
+      </w:pPr>
+      <w:bookmarkStart w:id="0" w:name="_GoBack"/>
+      <w:bookmarkEnd w:id="0"/>
+      <w:proofErr w:type="spellStart"/>
+      <w:r>
+        <w:t>Recombinant</w:t>
+      </w:r>
+      <w:proofErr w:type="spellEnd"/>
+      <w:r>
+        <w:t xml:space="preserve"> </w:t>
+      </w:r>
+      <w:proofErr w:type="spellStart"/>
+      <w:r>
+        <w:t>Inbred</w:t>
+      </w:r>
+      <w:proofErr w:type="spellEnd"/>
+      <w:r>
+        <w:t xml:space="preserve"> Lines (RILs)</w:t>
+      </w:r>
     </w:p>
     <w:p>
       <w:pPr>
@@ -168,15 +195,110 @@
     </w:p>
     <w:p>
       <w:pPr>
+        <w:rPr>
+          <w:lang w:val="en-US"/>
+        </w:rPr>
+      </w:pPr>
+    </w:p>
+    <w:p>
+      <w:pPr>
+        <w:pStyle w:val="Listenabsatz"/>
+        <w:numPr>
+          <w:ilvl w:val="0"/>
+          <w:numId w:val="1"/>
+        </w:numPr>
+        <w:rPr>
+          <w:lang w:val="en-US"/>
+        </w:rPr>
+      </w:pPr>
+      <w:r>
+        <w:rPr>
+          <w:lang w:val="en-US"/>
+        </w:rPr>
+        <w:t>Population Genetics</w:t>
+      </w:r>
+    </w:p>
+    <w:p>
+      <w:pPr>
         <w:pStyle w:val="Listenabsatz"/>
         <w:numPr>
           <w:ilvl w:val="1"/>
           <w:numId w:val="1"/>
         </w:numPr>
-      </w:pPr>
-      <w:proofErr w:type="spellStart"/>
-      <w:r>
-        <w:t>Recombinant</w:t>
+        <w:rPr>
+          <w:lang w:val="en-US"/>
+        </w:rPr>
+      </w:pPr>
+      <w:r>
+        <w:rPr>
+          <w:lang w:val="en-US"/>
+        </w:rPr>
+        <w:t>Hardy-Weinberg</w:t>
+      </w:r>
+    </w:p>
+    <w:p>
+      <w:pPr>
+        <w:pStyle w:val="Listenabsatz"/>
+        <w:numPr>
+          <w:ilvl w:val="1"/>
+          <w:numId w:val="1"/>
+        </w:numPr>
+        <w:rPr>
+          <w:lang w:val="en-US"/>
+        </w:rPr>
+      </w:pPr>
+      <w:r>
+        <w:rPr>
+          <w:lang w:val="en-US"/>
+        </w:rPr>
+        <w:t>L</w:t>
+      </w:r>
+      <w:r>
+        <w:rPr>
+          <w:lang w:val="en-US"/>
+        </w:rPr>
+        <w:t>inkage disequilibrium</w:t>
+      </w:r>
+    </w:p>
+    <w:p>
+      <w:pPr>
+        <w:rPr>
+          <w:lang w:val="en-US"/>
+        </w:rPr>
+      </w:pPr>
+    </w:p>
+    <w:p>
+      <w:pPr>
+        <w:pStyle w:val="Listenabsatz"/>
+        <w:numPr>
+          <w:ilvl w:val="0"/>
+          <w:numId w:val="1"/>
+        </w:numPr>
+        <w:rPr>
+          <w:lang w:val="en-US"/>
+        </w:rPr>
+      </w:pPr>
+      <w:r>
+        <w:rPr>
+          <w:lang w:val="en-US"/>
+        </w:rPr>
+        <w:t>Evolutionary Genetics</w:t>
+      </w:r>
+    </w:p>
+    <w:p>
+      <w:pPr>
+        <w:pStyle w:val="Listenabsatz"/>
+        <w:numPr>
+          <w:ilvl w:val="1"/>
+          <w:numId w:val="1"/>
+        </w:numPr>
+      </w:pPr>
+      <w:r>
+        <w:t xml:space="preserve">Evolution </w:t>
+      </w:r>
+      <w:proofErr w:type="spellStart"/>
+      <w:r>
+        <w:t>of</w:t>
       </w:r>
       <w:proofErr w:type="spellEnd"/>
       <w:r>
@@ -184,16 +306,174 @@
       </w:r>
       <w:proofErr w:type="spellStart"/>
       <w:r>
-        <w:t>Inbred</w:t>
-      </w:r>
-      <w:proofErr w:type="spellEnd"/>
-      <w:r>
-        <w:t xml:space="preserve"> Lines (</w:t>
-      </w:r>
-      <w:r>
-        <w:t>RILs</w:t>
-      </w:r>
-      <w:r>
+        <w:t>genetic</w:t>
+      </w:r>
+      <w:proofErr w:type="spellEnd"/>
+      <w:r>
+        <w:t xml:space="preserve"> </w:t>
+      </w:r>
+      <w:proofErr w:type="spellStart"/>
+      <w:r>
+        <w:t>systems</w:t>
+      </w:r>
+      <w:proofErr w:type="spellEnd"/>
+    </w:p>
+    <w:p>
+      <w:pPr>
+        <w:pStyle w:val="Listenabsatz"/>
+        <w:numPr>
+          <w:ilvl w:val="1"/>
+          <w:numId w:val="1"/>
+        </w:numPr>
+        <w:rPr>
+          <w:lang w:val="en-US"/>
+        </w:rPr>
+      </w:pPr>
+      <w:proofErr w:type="spellStart"/>
+      <w:r>
+        <w:rPr>
+          <w:lang w:val="en-US"/>
+        </w:rPr>
+        <w:t>Phylogenetics</w:t>
+      </w:r>
+      <w:proofErr w:type="spellEnd"/>
+    </w:p>
+    <w:p>
+      <w:pPr>
+        <w:pStyle w:val="Listenabsatz"/>
+        <w:numPr>
+          <w:ilvl w:val="1"/>
+          <w:numId w:val="1"/>
+        </w:numPr>
+      </w:pPr>
+      <w:r>
+        <w:t xml:space="preserve">Game </w:t>
+      </w:r>
+      <w:proofErr w:type="spellStart"/>
+      <w:r>
+        <w:t>Theory</w:t>
+      </w:r>
+      <w:proofErr w:type="spellEnd"/>
+    </w:p>
+    <w:p>
+      <w:pPr>
+        <w:pStyle w:val="Listenabsatz"/>
+        <w:numPr>
+          <w:ilvl w:val="1"/>
+          <w:numId w:val="1"/>
+        </w:numPr>
+      </w:pPr>
+      <w:proofErr w:type="spellStart"/>
+      <w:r>
+        <w:t>Genetic</w:t>
+      </w:r>
+      <w:proofErr w:type="spellEnd"/>
+      <w:r>
+        <w:t xml:space="preserve"> </w:t>
+      </w:r>
+      <w:proofErr w:type="spellStart"/>
+      <w:r>
+        <w:t>Algorithm</w:t>
+      </w:r>
+      <w:r>
+        <w:t>s</w:t>
+      </w:r>
+      <w:proofErr w:type="spellEnd"/>
+    </w:p>
+    <w:p>
+      <w:pPr>
+        <w:pStyle w:val="Listenabsatz"/>
+        <w:numPr>
+          <w:ilvl w:val="1"/>
+          <w:numId w:val="1"/>
+        </w:numPr>
+      </w:pPr>
+      <w:proofErr w:type="spellStart"/>
+      <w:r>
+        <w:t>Evolutionary</w:t>
+      </w:r>
+      <w:proofErr w:type="spellEnd"/>
+      <w:r>
+        <w:t xml:space="preserve"> </w:t>
+      </w:r>
+      <w:proofErr w:type="spellStart"/>
+      <w:r>
+        <w:t>Algorithms</w:t>
+      </w:r>
+      <w:proofErr w:type="spellEnd"/>
+    </w:p>
+    <w:p/>
+    <w:p>
+      <w:pPr>
+        <w:pStyle w:val="Listenabsatz"/>
+        <w:numPr>
+          <w:ilvl w:val="0"/>
+          <w:numId w:val="1"/>
+        </w:numPr>
+      </w:pPr>
+      <w:proofErr w:type="spellStart"/>
+      <w:r>
+        <w:t>Genetics</w:t>
+      </w:r>
+      <w:proofErr w:type="spellEnd"/>
+      <w:r>
+        <w:t xml:space="preserve"> </w:t>
+      </w:r>
+      <w:proofErr w:type="spellStart"/>
+      <w:r>
+        <w:t>of</w:t>
+      </w:r>
+      <w:proofErr w:type="spellEnd"/>
+      <w:r>
+        <w:t xml:space="preserve"> </w:t>
+      </w:r>
+      <w:proofErr w:type="spellStart"/>
+      <w:r>
+        <w:t>complex</w:t>
+      </w:r>
+      <w:proofErr w:type="spellEnd"/>
+      <w:r>
+        <w:t xml:space="preserve"> </w:t>
+      </w:r>
+      <w:proofErr w:type="spellStart"/>
+      <w:r>
+        <w:t>diseases</w:t>
+      </w:r>
+      <w:proofErr w:type="spellEnd"/>
+    </w:p>
+    <w:p>
+      <w:pPr>
+        <w:pStyle w:val="Listenabsatz"/>
+        <w:numPr>
+          <w:ilvl w:val="1"/>
+          <w:numId w:val="1"/>
+        </w:numPr>
+        <w:rPr>
+          <w:lang w:val="en-US"/>
+        </w:rPr>
+      </w:pPr>
+      <w:r>
+        <w:rPr>
+          <w:lang w:val="en-US"/>
+        </w:rPr>
+        <w:t>Genome Wide Association Studies</w:t>
+      </w:r>
+      <w:r>
+        <w:rPr>
+          <w:lang w:val="en-US"/>
+        </w:rPr>
+        <w:t xml:space="preserve"> (</w:t>
+      </w:r>
+      <w:r>
+        <w:rPr>
+          <w:lang w:val="en-US"/>
+        </w:rPr>
+        <w:t>GWAS</w:t>
+      </w:r>
+      <w:r>
+        <w:rPr>
+          <w:lang w:val="en-US"/>
+        </w:rPr>
         <w:t>)</w:t>
       </w:r>
     </w:p>
@@ -206,7 +486,7 @@
         </w:numPr>
       </w:pPr>
       <w:r>
-        <w:t xml:space="preserve">QTL </w:t>
+        <w:t xml:space="preserve">Pedigree </w:t>
       </w:r>
       <w:proofErr w:type="spellStart"/>
       <w:r>
@@ -214,13 +494,7 @@
       </w:r>
       <w:proofErr w:type="spellEnd"/>
     </w:p>
-    <w:p>
-      <w:pPr>
-        <w:rPr>
-          <w:lang w:val="en-US"/>
-        </w:rPr>
-      </w:pPr>
-    </w:p>
+    <w:p/>
     <w:p>
       <w:pPr>
         <w:pStyle w:val="Listenabsatz"/>
@@ -228,16 +502,20 @@
           <w:ilvl w:val="0"/>
           <w:numId w:val="1"/>
         </w:numPr>
-        <w:rPr>
-          <w:lang w:val="en-US"/>
-        </w:rPr>
-      </w:pPr>
-      <w:r>
-        <w:rPr>
-          <w:lang w:val="en-US"/>
-        </w:rPr>
-        <w:t>Population Genetics</w:t>
-      </w:r>
+      </w:pPr>
+      <w:proofErr w:type="spellStart"/>
+      <w:r>
+        <w:t>Genetic</w:t>
+      </w:r>
+      <w:proofErr w:type="spellEnd"/>
+      <w:r>
+        <w:t xml:space="preserve"> </w:t>
+      </w:r>
+      <w:proofErr w:type="spellStart"/>
+      <w:r>
+        <w:t>Epidemiology</w:t>
+      </w:r>
+      <w:proofErr w:type="spellEnd"/>
     </w:p>
     <w:p>
       <w:pPr>
@@ -246,80 +524,10 @@
           <w:ilvl w:val="1"/>
           <w:numId w:val="1"/>
         </w:numPr>
-        <w:rPr>
-          <w:lang w:val="en-US"/>
-        </w:rPr>
-      </w:pPr>
-      <w:r>
-        <w:rPr>
-          <w:lang w:val="en-US"/>
-        </w:rPr>
-        <w:t>Hardy-Weinberg</w:t>
-      </w:r>
-    </w:p>
-    <w:p>
-      <w:pPr>
-        <w:pStyle w:val="Listenabsatz"/>
-        <w:numPr>
-          <w:ilvl w:val="1"/>
-          <w:numId w:val="1"/>
-        </w:numPr>
-        <w:rPr>
-          <w:lang w:val="en-US"/>
-        </w:rPr>
-      </w:pPr>
-      <w:r>
-        <w:rPr>
-          <w:lang w:val="en-US"/>
-        </w:rPr>
-        <w:t>L</w:t>
-      </w:r>
-      <w:r>
-        <w:rPr>
-          <w:lang w:val="en-US"/>
-        </w:rPr>
-        <w:t>inkage disequilibrium</w:t>
-      </w:r>
-    </w:p>
-    <w:p>
-      <w:pPr>
-        <w:rPr>
-          <w:lang w:val="en-US"/>
-        </w:rPr>
-      </w:pPr>
-    </w:p>
-    <w:p>
-      <w:pPr>
-        <w:pStyle w:val="Listenabsatz"/>
-        <w:numPr>
-          <w:ilvl w:val="0"/>
-          <w:numId w:val="1"/>
-        </w:numPr>
-        <w:rPr>
-          <w:lang w:val="en-US"/>
-        </w:rPr>
-      </w:pPr>
-      <w:r>
-        <w:rPr>
-          <w:lang w:val="en-US"/>
-        </w:rPr>
-        <w:t>Evolutionary Genetics</w:t>
-      </w:r>
-    </w:p>
-    <w:p>
-      <w:pPr>
-        <w:pStyle w:val="Listenabsatz"/>
-        <w:numPr>
-          <w:ilvl w:val="1"/>
-          <w:numId w:val="1"/>
-        </w:numPr>
-      </w:pPr>
-      <w:r>
-        <w:t xml:space="preserve">Evolution </w:t>
-      </w:r>
-      <w:proofErr w:type="spellStart"/>
-      <w:r>
-        <w:t>of</w:t>
+      </w:pPr>
+      <w:proofErr w:type="spellStart"/>
+      <w:r>
+        <w:t>Infection</w:t>
       </w:r>
       <w:proofErr w:type="spellEnd"/>
       <w:r>
@@ -327,239 +535,8 @@
       </w:r>
       <w:proofErr w:type="spellStart"/>
       <w:r>
-        <w:t>genetic</w:t>
-      </w:r>
-      <w:proofErr w:type="spellEnd"/>
-      <w:r>
-        <w:t xml:space="preserve"> </w:t>
-      </w:r>
-      <w:proofErr w:type="spellStart"/>
-      <w:r>
-        <w:t>systems</w:t>
-      </w:r>
-      <w:proofErr w:type="spellEnd"/>
-    </w:p>
-    <w:p>
-      <w:pPr>
-        <w:pStyle w:val="Listenabsatz"/>
-        <w:numPr>
-          <w:ilvl w:val="1"/>
-          <w:numId w:val="1"/>
-        </w:numPr>
-        <w:rPr>
-          <w:lang w:val="en-US"/>
-        </w:rPr>
-      </w:pPr>
-      <w:proofErr w:type="spellStart"/>
-      <w:r>
-        <w:rPr>
-          <w:lang w:val="en-US"/>
-        </w:rPr>
-        <w:t>Phylogenetics</w:t>
-      </w:r>
-      <w:proofErr w:type="spellEnd"/>
-    </w:p>
-    <w:p>
-      <w:pPr>
-        <w:pStyle w:val="Listenabsatz"/>
-        <w:numPr>
-          <w:ilvl w:val="1"/>
-          <w:numId w:val="1"/>
-        </w:numPr>
-      </w:pPr>
-      <w:r>
-        <w:t xml:space="preserve">Game </w:t>
-      </w:r>
-      <w:proofErr w:type="spellStart"/>
-      <w:r>
-        <w:t>Theory</w:t>
-      </w:r>
-      <w:proofErr w:type="spellEnd"/>
-    </w:p>
-    <w:p>
-      <w:pPr>
-        <w:pStyle w:val="Listenabsatz"/>
-        <w:numPr>
-          <w:ilvl w:val="1"/>
-          <w:numId w:val="1"/>
-        </w:numPr>
-      </w:pPr>
-      <w:proofErr w:type="spellStart"/>
-      <w:r>
-        <w:t>Genetic</w:t>
-      </w:r>
-      <w:proofErr w:type="spellEnd"/>
-      <w:r>
-        <w:t xml:space="preserve"> </w:t>
-      </w:r>
-      <w:proofErr w:type="spellStart"/>
-      <w:r>
-        <w:t>Algorithm</w:t>
-      </w:r>
-      <w:r>
-        <w:t>s</w:t>
-      </w:r>
-      <w:proofErr w:type="spellEnd"/>
-    </w:p>
-    <w:p>
-      <w:pPr>
-        <w:pStyle w:val="Listenabsatz"/>
-        <w:numPr>
-          <w:ilvl w:val="1"/>
-          <w:numId w:val="1"/>
-        </w:numPr>
-      </w:pPr>
-      <w:proofErr w:type="spellStart"/>
-      <w:r>
-        <w:t>Evolutionary</w:t>
-      </w:r>
-      <w:proofErr w:type="spellEnd"/>
-      <w:r>
-        <w:t xml:space="preserve"> </w:t>
-      </w:r>
-      <w:proofErr w:type="spellStart"/>
-      <w:r>
-        <w:t>Algorithms</w:t>
-      </w:r>
-      <w:proofErr w:type="spellEnd"/>
-    </w:p>
-    <w:p/>
-    <w:p>
-      <w:pPr>
-        <w:pStyle w:val="Listenabsatz"/>
-        <w:numPr>
-          <w:ilvl w:val="0"/>
-          <w:numId w:val="1"/>
-        </w:numPr>
-      </w:pPr>
-      <w:proofErr w:type="spellStart"/>
-      <w:r>
-        <w:t>Genetics</w:t>
-      </w:r>
-      <w:proofErr w:type="spellEnd"/>
-      <w:r>
-        <w:t xml:space="preserve"> </w:t>
-      </w:r>
-      <w:proofErr w:type="spellStart"/>
-      <w:r>
-        <w:t>of</w:t>
-      </w:r>
-      <w:proofErr w:type="spellEnd"/>
-      <w:r>
-        <w:t xml:space="preserve"> </w:t>
-      </w:r>
-      <w:proofErr w:type="spellStart"/>
-      <w:r>
-        <w:t>complex</w:t>
-      </w:r>
-      <w:proofErr w:type="spellEnd"/>
-      <w:r>
-        <w:t xml:space="preserve"> </w:t>
-      </w:r>
-      <w:proofErr w:type="spellStart"/>
-      <w:r>
-        <w:t>diseases</w:t>
-      </w:r>
-      <w:proofErr w:type="spellEnd"/>
-    </w:p>
-    <w:p>
-      <w:pPr>
-        <w:pStyle w:val="Listenabsatz"/>
-        <w:numPr>
-          <w:ilvl w:val="1"/>
-          <w:numId w:val="1"/>
-        </w:numPr>
-        <w:rPr>
-          <w:lang w:val="en-US"/>
-        </w:rPr>
-      </w:pPr>
-      <w:r>
-        <w:rPr>
-          <w:lang w:val="en-US"/>
-        </w:rPr>
-        <w:t>Genome Wide Association Studies</w:t>
-      </w:r>
-      <w:r>
-        <w:rPr>
-          <w:lang w:val="en-US"/>
-        </w:rPr>
-        <w:t xml:space="preserve"> (</w:t>
-      </w:r>
-      <w:r>
-        <w:rPr>
-          <w:lang w:val="en-US"/>
-        </w:rPr>
-        <w:t>GWAS</w:t>
-      </w:r>
-      <w:r>
-        <w:rPr>
-          <w:lang w:val="en-US"/>
-        </w:rPr>
-        <w:t>)</w:t>
-      </w:r>
-    </w:p>
-    <w:p>
-      <w:pPr>
-        <w:pStyle w:val="Listenabsatz"/>
-        <w:numPr>
-          <w:ilvl w:val="1"/>
-          <w:numId w:val="1"/>
-        </w:numPr>
-      </w:pPr>
-      <w:r>
-        <w:t xml:space="preserve">Pedigree </w:t>
-      </w:r>
-      <w:proofErr w:type="spellStart"/>
-      <w:r>
-        <w:t>analysis</w:t>
-      </w:r>
-      <w:proofErr w:type="spellEnd"/>
-    </w:p>
-    <w:p/>
-    <w:p>
-      <w:pPr>
-        <w:pStyle w:val="Listenabsatz"/>
-        <w:numPr>
-          <w:ilvl w:val="0"/>
-          <w:numId w:val="1"/>
-        </w:numPr>
-      </w:pPr>
-      <w:bookmarkStart w:id="0" w:name="_GoBack"/>
-      <w:proofErr w:type="spellStart"/>
-      <w:r>
-        <w:t>Genetic</w:t>
-      </w:r>
-      <w:proofErr w:type="spellEnd"/>
-      <w:r>
-        <w:t xml:space="preserve"> </w:t>
-      </w:r>
-      <w:proofErr w:type="spellStart"/>
-      <w:r>
-        <w:t>Epidemiology</w:t>
-      </w:r>
-      <w:proofErr w:type="spellEnd"/>
-    </w:p>
-    <w:p>
-      <w:pPr>
-        <w:pStyle w:val="Listenabsatz"/>
-        <w:numPr>
-          <w:ilvl w:val="1"/>
-          <w:numId w:val="1"/>
-        </w:numPr>
-      </w:pPr>
-      <w:proofErr w:type="spellStart"/>
-      <w:r>
-        <w:t>Infection</w:t>
-      </w:r>
-      <w:proofErr w:type="spellEnd"/>
-      <w:r>
-        <w:t xml:space="preserve"> </w:t>
-      </w:r>
-      <w:proofErr w:type="spellStart"/>
-      <w:r>
         <w:t>models</w:t>
       </w:r>
-      <w:bookmarkEnd w:id="0"/>
       <w:proofErr w:type="spellEnd"/>
     </w:p>
     <w:sectPr>

</xml_diff>